<commit_message>
updateprey sel figs with titles
</commit_message>
<xml_diff>
--- a/Writing/Scrapped writing.docx
+++ b/Writing/Scrapped writing.docx
@@ -64,6 +64,23 @@
           <w:lang w:val="en-CA"/>
         </w:rPr>
       </w:pPr>
+    </w:p>
+    <w:p>
+      <w:pPr>
+        <w:rPr>
+          <w:rFonts w:cstheme="minorHAnsi"/>
+          <w:iCs/>
+          <w:lang w:val="en-CA"/>
+        </w:rPr>
+      </w:pPr>
+      <w:r>
+        <w:rPr>
+          <w:rFonts w:cstheme="minorHAnsi"/>
+          <w:iCs/>
+          <w:lang w:val="en-CA"/>
+        </w:rPr>
+        <w:t>The data was transformed using an arc sine square root transformation, common for proportional data metrics to correct skewed data. Bray-Curtis dissimilarity metrics were then calculated for clustering and ordination analyses, to determine and visualize the differences in diets between the salmon species, sites and regions.</w:t>
+      </w:r>
     </w:p>
     <w:p>
       <w:pPr>

</xml_diff>